<commit_message>
Finished second part of report
</commit_message>
<xml_diff>
--- a/Lab1/Report-03117089-03117XXX.docx
+++ b/Lab1/Report-03117089-03117XXX.docx
@@ -682,7 +682,13 @@
           <w:rPr>
             <w:rFonts w:ascii="Cambria Math" w:eastAsiaTheme="minorEastAsia" w:hAnsi="Cambria Math"/>
           </w:rPr>
-          <m:t>gaussian</m:t>
+          <m:t>gauss</m:t>
+        </m:r>
+        <m:r>
+          <w:rPr>
+            <w:rFonts w:ascii="Cambria Math" w:eastAsiaTheme="minorEastAsia" w:hAnsi="Cambria Math"/>
+          </w:rPr>
+          <m:t>ian</m:t>
         </m:r>
         <m:r>
           <w:rPr>
@@ -1260,9 +1266,11 @@
         <w:lastRenderedPageBreak/>
         <w:t xml:space="preserve">Παρακάτω φαίνονται για σύγκριση τα αποτελέσματα της έτοιμης υλοποίησης για διαφορετικά </w:t>
       </w:r>
+      <w:proofErr w:type="spellStart"/>
       <w:r>
         <w:t>var</w:t>
       </w:r>
+      <w:proofErr w:type="spellEnd"/>
       <w:r>
         <w:rPr>
           <w:lang w:val="el-GR"/>
@@ -1363,14 +1371,7 @@
             <w:rFonts w:ascii="Cambria Math" w:hAnsi="Cambria Math"/>
             <w:lang w:val="el-GR"/>
           </w:rPr>
-          <m:t>var_smoothin</m:t>
-        </m:r>
-        <m:r>
-          <w:rPr>
-            <w:rFonts w:ascii="Cambria Math" w:hAnsi="Cambria Math"/>
-            <w:lang w:val="el-GR"/>
-          </w:rPr>
-          <m:t xml:space="preserve">g=0.1 </m:t>
+          <m:t xml:space="preserve">var_smoothing=0.1 </m:t>
         </m:r>
       </m:oMath>
       <w:r>
@@ -1527,9 +1528,11 @@
         </w:rPr>
         <w:t xml:space="preserve">από τη βιβλιοθήκη </w:t>
       </w:r>
+      <w:proofErr w:type="spellStart"/>
       <w:r>
         <w:t>scikit</w:t>
       </w:r>
+      <w:proofErr w:type="spellEnd"/>
       <w:r>
         <w:rPr>
           <w:lang w:val="el-GR"/>
@@ -1747,9 +1750,11 @@
         </w:rPr>
         <w:t>ï</w:t>
       </w:r>
+      <w:proofErr w:type="spellStart"/>
       <w:r>
         <w:t>ve</w:t>
       </w:r>
+      <w:proofErr w:type="spellEnd"/>
       <w:r>
         <w:rPr>
           <w:lang w:val="el-GR"/>
@@ -1786,8 +1791,6 @@
           <w:lang w:val="el-GR"/>
         </w:rPr>
       </w:pPr>
-      <w:bookmarkStart w:id="0" w:name="_GoBack"/>
-      <w:bookmarkEnd w:id="0"/>
       <w:r>
         <w:rPr>
           <w:lang w:val="el-GR"/>
@@ -1808,9 +1811,11 @@
         </w:rPr>
         <w:t xml:space="preserve">Για τους παραπάνω ταξινομητές (εκτός του </w:t>
       </w:r>
+      <w:proofErr w:type="spellStart"/>
       <w:r>
         <w:t>rbf</w:t>
       </w:r>
+      <w:proofErr w:type="spellEnd"/>
       <w:r>
         <w:rPr>
           <w:lang w:val="el-GR"/>
@@ -2191,9 +2196,11 @@
         </w:rPr>
         <w:t>ï</w:t>
       </w:r>
+      <w:proofErr w:type="spellStart"/>
       <w:r>
         <w:t>ve</w:t>
       </w:r>
+      <w:proofErr w:type="spellEnd"/>
       <w:r>
         <w:rPr>
           <w:lang w:val="el-GR"/>
@@ -2369,6 +2376,1079 @@
           <w:lang w:val="el-GR"/>
         </w:rPr>
       </w:pPr>
+      <w:r>
+        <w:rPr>
+          <w:lang w:val="el-GR"/>
+        </w:rPr>
+        <w:t>Σε αυτό το βήμα υλοποιήθηκε ένα πλήρες νευρωνικό δίκτυο που αναγνωρίζει τα χειρόγραφα ψηφία.</w:t>
+      </w:r>
+    </w:p>
+    <w:p>
+      <w:pPr>
+        <w:rPr>
+          <w:lang w:val="el-GR"/>
+        </w:rPr>
+      </w:pPr>
+      <w:r>
+        <w:rPr>
+          <w:lang w:val="el-GR"/>
+        </w:rPr>
+        <w:t xml:space="preserve">Για τη φόρτωση των δεδομένων χρησιμοποιήθηκε η κλάση </w:t>
+      </w:r>
+      <w:r>
+        <w:t>lib</w:t>
+      </w:r>
+      <w:r>
+        <w:rPr>
+          <w:lang w:val="el-GR"/>
+        </w:rPr>
+        <w:t>.</w:t>
+      </w:r>
+      <w:proofErr w:type="spellStart"/>
+      <w:r>
+        <w:t>BlobData</w:t>
+      </w:r>
+      <w:proofErr w:type="spellEnd"/>
+      <w:r>
+        <w:rPr>
+          <w:lang w:val="el-GR"/>
+        </w:rPr>
+        <w:t>, η οποία</w:t>
+      </w:r>
+      <w:r>
+        <w:rPr>
+          <w:lang w:val="el-GR"/>
+        </w:rPr>
+        <w:t xml:space="preserve"> </w:t>
+      </w:r>
+      <w:r>
+        <w:rPr>
+          <w:lang w:val="el-GR"/>
+        </w:rPr>
+        <w:t xml:space="preserve">ουσιαστικά μετατρέπει τα δεδομένα σε δυάδες από </w:t>
+      </w:r>
+      <w:r>
+        <w:t>sample</w:t>
+      </w:r>
+      <w:r>
+        <w:rPr>
+          <w:lang w:val="el-GR"/>
+        </w:rPr>
+        <w:t xml:space="preserve"> (</w:t>
+      </w:r>
+      <w:r>
+        <w:rPr>
+          <w:lang w:val="el-GR"/>
+        </w:rPr>
+        <w:t xml:space="preserve">διάνυσμα με χαρακτηριστικά) και την κλάση στην οποία ανήκει. Έπειτα χρησιμοποιήθηκε η </w:t>
+      </w:r>
+      <w:proofErr w:type="spellStart"/>
+      <w:r>
+        <w:t>DataLoader</w:t>
+      </w:r>
+      <w:proofErr w:type="spellEnd"/>
+      <w:r>
+        <w:rPr>
+          <w:lang w:val="el-GR"/>
+        </w:rPr>
+        <w:t xml:space="preserve"> </w:t>
+      </w:r>
+      <w:r>
+        <w:rPr>
+          <w:lang w:val="el-GR"/>
+        </w:rPr>
+        <w:t xml:space="preserve">του </w:t>
+      </w:r>
+      <w:proofErr w:type="spellStart"/>
+      <w:r>
+        <w:t>PyTorch</w:t>
+      </w:r>
+      <w:proofErr w:type="spellEnd"/>
+      <w:r>
+        <w:rPr>
+          <w:lang w:val="el-GR"/>
+        </w:rPr>
+        <w:t xml:space="preserve"> </w:t>
+      </w:r>
+      <w:r>
+        <w:rPr>
+          <w:lang w:val="el-GR"/>
+        </w:rPr>
+        <w:t xml:space="preserve">ώστε να χωριστούν τα δεδομένα σε </w:t>
+      </w:r>
+      <w:r>
+        <w:t>batches</w:t>
+      </w:r>
+      <w:r>
+        <w:rPr>
+          <w:lang w:val="el-GR"/>
+        </w:rPr>
+        <w:t xml:space="preserve"> </w:t>
+      </w:r>
+      <w:r>
+        <w:rPr>
+          <w:lang w:val="el-GR"/>
+        </w:rPr>
+        <w:t>με τυχαίο τρόπο.</w:t>
+      </w:r>
+    </w:p>
+    <w:p>
+      <w:pPr>
+        <w:rPr>
+          <w:lang w:val="el-GR"/>
+        </w:rPr>
+      </w:pPr>
+      <w:r>
+        <w:rPr>
+          <w:lang w:val="el-GR"/>
+        </w:rPr>
+        <w:t xml:space="preserve">Για την υλοποίηση της κλάσης </w:t>
+      </w:r>
+      <w:r>
+        <w:t>lib</w:t>
+      </w:r>
+      <w:r>
+        <w:rPr>
+          <w:lang w:val="el-GR"/>
+        </w:rPr>
+        <w:t>.</w:t>
+      </w:r>
+      <w:r>
+        <w:t>Net</w:t>
+      </w:r>
+      <w:r>
+        <w:rPr>
+          <w:lang w:val="el-GR"/>
+        </w:rPr>
+        <w:t xml:space="preserve">, η οποία υλοποιεί το νευρωνικό και κληρονομεί από το </w:t>
+      </w:r>
+      <w:proofErr w:type="spellStart"/>
+      <w:r>
+        <w:t>nn</w:t>
+      </w:r>
+      <w:proofErr w:type="spellEnd"/>
+      <w:r>
+        <w:rPr>
+          <w:lang w:val="el-GR"/>
+        </w:rPr>
+        <w:t>.</w:t>
+      </w:r>
+      <w:r>
+        <w:t>Module</w:t>
+      </w:r>
+      <w:r>
+        <w:rPr>
+          <w:lang w:val="el-GR"/>
+        </w:rPr>
+        <w:t>,</w:t>
+      </w:r>
+      <w:r>
+        <w:rPr>
+          <w:lang w:val="el-GR"/>
+        </w:rPr>
+        <w:t xml:space="preserve"> </w:t>
+      </w:r>
+      <w:r>
+        <w:rPr>
+          <w:lang w:val="el-GR"/>
+        </w:rPr>
+        <w:t xml:space="preserve">προσθέσαμε </w:t>
+      </w:r>
+      <w:proofErr w:type="spellStart"/>
+      <w:r>
+        <w:t>nn</w:t>
+      </w:r>
+      <w:proofErr w:type="spellEnd"/>
+      <w:r>
+        <w:rPr>
+          <w:lang w:val="el-GR"/>
+        </w:rPr>
+        <w:t>.</w:t>
+      </w:r>
+      <w:r>
+        <w:t>Linear</w:t>
+      </w:r>
+      <w:r>
+        <w:rPr>
+          <w:lang w:val="el-GR"/>
+        </w:rPr>
+        <w:t xml:space="preserve"> </w:t>
+      </w:r>
+      <w:r>
+        <w:rPr>
+          <w:lang w:val="el-GR"/>
+        </w:rPr>
+        <w:t xml:space="preserve">μεγέθους που καθορίζει ο χρήστης όταν καλέσεις την κλάση. Μετά από κάθε nn.Linear προσθέσαμε ένα </w:t>
+      </w:r>
+      <w:proofErr w:type="spellStart"/>
+      <w:r>
+        <w:t>nn</w:t>
+      </w:r>
+      <w:proofErr w:type="spellEnd"/>
+      <w:r>
+        <w:rPr>
+          <w:lang w:val="el-GR"/>
+        </w:rPr>
+        <w:t>.</w:t>
+      </w:r>
+      <w:proofErr w:type="spellStart"/>
+      <w:r>
+        <w:t>ReLU</w:t>
+      </w:r>
+      <w:proofErr w:type="spellEnd"/>
+      <w:r>
+        <w:rPr>
+          <w:lang w:val="el-GR"/>
+        </w:rPr>
+        <w:t>. Μετ</w:t>
+      </w:r>
+      <w:r>
+        <w:rPr>
+          <w:lang w:val="el-GR"/>
+        </w:rPr>
+        <w:t xml:space="preserve">ά από το τελικό </w:t>
+      </w:r>
+      <w:r>
+        <w:t>layer</w:t>
+      </w:r>
+      <w:r>
+        <w:rPr>
+          <w:lang w:val="el-GR"/>
+        </w:rPr>
+        <w:t xml:space="preserve"> </w:t>
+      </w:r>
+      <w:r>
+        <w:rPr>
+          <w:lang w:val="el-GR"/>
+        </w:rPr>
+        <w:t xml:space="preserve">που ήταν </w:t>
+      </w:r>
+      <w:proofErr w:type="spellStart"/>
+      <w:r>
+        <w:t>nn</w:t>
+      </w:r>
+      <w:proofErr w:type="spellEnd"/>
+      <w:r>
+        <w:rPr>
+          <w:lang w:val="el-GR"/>
+        </w:rPr>
+        <w:t>.</w:t>
+      </w:r>
+      <w:r>
+        <w:t>Linear</w:t>
+      </w:r>
+      <w:r>
+        <w:rPr>
+          <w:lang w:val="el-GR"/>
+        </w:rPr>
+        <w:t xml:space="preserve">(10, 10) </w:t>
+      </w:r>
+      <w:r>
+        <w:rPr>
+          <w:lang w:val="el-GR"/>
+        </w:rPr>
+        <w:t>εφαρμόσαμε</w:t>
+      </w:r>
+      <w:r>
+        <w:rPr>
+          <w:lang w:val="el-GR"/>
+        </w:rPr>
+        <w:t xml:space="preserve"> ένα </w:t>
+      </w:r>
+      <w:proofErr w:type="spellStart"/>
+      <w:r>
+        <w:t>nn</w:t>
+      </w:r>
+      <w:proofErr w:type="spellEnd"/>
+      <w:r>
+        <w:rPr>
+          <w:lang w:val="el-GR"/>
+        </w:rPr>
+        <w:t>.</w:t>
+      </w:r>
+      <w:proofErr w:type="spellStart"/>
+      <w:r>
+        <w:t>LogSoftmax</w:t>
+      </w:r>
+      <w:proofErr w:type="spellEnd"/>
+      <w:r>
+        <w:rPr>
+          <w:lang w:val="el-GR"/>
+        </w:rPr>
+        <w:t>(</w:t>
+      </w:r>
+      <w:r>
+        <w:t>dim</w:t>
+      </w:r>
+      <w:r>
+        <w:rPr>
+          <w:lang w:val="el-GR"/>
+        </w:rPr>
+        <w:t xml:space="preserve">=0). </w:t>
+      </w:r>
+      <w:r>
+        <w:rPr>
+          <w:lang w:val="el-GR"/>
+        </w:rPr>
+        <w:t xml:space="preserve">Όλα αυτά ενώθηκαν χρησιμοποιώντας την </w:t>
+      </w:r>
+      <w:proofErr w:type="spellStart"/>
+      <w:r>
+        <w:t>nn</w:t>
+      </w:r>
+      <w:proofErr w:type="spellEnd"/>
+      <w:r>
+        <w:rPr>
+          <w:lang w:val="el-GR"/>
+        </w:rPr>
+        <w:t>.</w:t>
+      </w:r>
+      <w:r>
+        <w:t>Sequential</w:t>
+      </w:r>
+      <w:r>
+        <w:rPr>
+          <w:lang w:val="el-GR"/>
+        </w:rPr>
+        <w:t xml:space="preserve">. </w:t>
+      </w:r>
+      <w:r>
+        <w:rPr>
+          <w:lang w:val="el-GR"/>
+        </w:rPr>
+        <w:t>Παρατηρήσαμε</w:t>
+      </w:r>
+      <w:r>
+        <w:rPr>
+          <w:lang w:val="el-GR"/>
+        </w:rPr>
+        <w:t xml:space="preserve"> ότι αντικαθιστώντας το </w:t>
+      </w:r>
+      <w:proofErr w:type="spellStart"/>
+      <w:r>
+        <w:t>nn</w:t>
+      </w:r>
+      <w:proofErr w:type="spellEnd"/>
+      <w:r>
+        <w:rPr>
+          <w:lang w:val="el-GR"/>
+        </w:rPr>
+        <w:t>.</w:t>
+      </w:r>
+      <w:proofErr w:type="spellStart"/>
+      <w:r>
+        <w:t>LogSoftmax</w:t>
+      </w:r>
+      <w:proofErr w:type="spellEnd"/>
+      <w:r>
+        <w:rPr>
+          <w:lang w:val="el-GR"/>
+        </w:rPr>
+        <w:t xml:space="preserve"> </w:t>
+      </w:r>
+      <w:r>
+        <w:rPr>
+          <w:lang w:val="el-GR"/>
+        </w:rPr>
+        <w:t xml:space="preserve">με οποιαδήποτε άλλη επιλογή (πχ </w:t>
+      </w:r>
+      <w:proofErr w:type="spellStart"/>
+      <w:r>
+        <w:t>nn</w:t>
+      </w:r>
+      <w:proofErr w:type="spellEnd"/>
+      <w:r>
+        <w:rPr>
+          <w:lang w:val="el-GR"/>
+        </w:rPr>
+        <w:t>.</w:t>
+      </w:r>
+      <w:r>
+        <w:t>Sigmoid</w:t>
+      </w:r>
+      <w:r>
+        <w:rPr>
+          <w:lang w:val="el-GR"/>
+        </w:rPr>
+        <w:t xml:space="preserve">, </w:t>
+      </w:r>
+      <w:proofErr w:type="spellStart"/>
+      <w:r>
+        <w:t>nn</w:t>
+      </w:r>
+      <w:proofErr w:type="spellEnd"/>
+      <w:r>
+        <w:rPr>
+          <w:lang w:val="el-GR"/>
+        </w:rPr>
+        <w:t>.</w:t>
+      </w:r>
+      <w:proofErr w:type="spellStart"/>
+      <w:r>
+        <w:t>LogSigmoid</w:t>
+      </w:r>
+      <w:proofErr w:type="spellEnd"/>
+      <w:r>
+        <w:rPr>
+          <w:lang w:val="el-GR"/>
+        </w:rPr>
+        <w:t xml:space="preserve">, </w:t>
+      </w:r>
+      <w:proofErr w:type="spellStart"/>
+      <w:r>
+        <w:t>nn</w:t>
+      </w:r>
+      <w:proofErr w:type="spellEnd"/>
+      <w:r>
+        <w:rPr>
+          <w:lang w:val="el-GR"/>
+        </w:rPr>
+        <w:t>.</w:t>
+      </w:r>
+      <w:proofErr w:type="spellStart"/>
+      <w:r>
+        <w:t>ReLU</w:t>
+      </w:r>
+      <w:proofErr w:type="spellEnd"/>
+      <w:r>
+        <w:rPr>
+          <w:lang w:val="el-GR"/>
+        </w:rPr>
+        <w:t xml:space="preserve">) και για μικρό αριθμό </w:t>
+      </w:r>
+      <w:r>
+        <w:t>layers</w:t>
+      </w:r>
+      <w:r>
+        <w:rPr>
+          <w:lang w:val="el-GR"/>
+        </w:rPr>
+        <w:t>,</w:t>
+      </w:r>
+      <w:r>
+        <w:rPr>
+          <w:lang w:val="el-GR"/>
+        </w:rPr>
+        <w:t xml:space="preserve"> </w:t>
+      </w:r>
+      <w:r>
+        <w:rPr>
+          <w:lang w:val="el-GR"/>
+        </w:rPr>
+        <w:t>το νευρωνικό προέβλεπε μόνο 0 και άρα δεν είχε νόημα η χρήση του.</w:t>
+      </w:r>
+    </w:p>
+    <w:p>
+      <w:pPr>
+        <w:rPr>
+          <w:lang w:val="el-GR"/>
+        </w:rPr>
+      </w:pPr>
+      <w:r>
+        <w:rPr>
+          <w:lang w:val="el-GR"/>
+        </w:rPr>
+        <w:t>Τέλος</w:t>
+      </w:r>
+      <w:r>
+        <w:rPr>
+          <w:lang w:val="el-GR"/>
+        </w:rPr>
+        <w:t xml:space="preserve">, </w:t>
+      </w:r>
+      <w:r>
+        <w:rPr>
+          <w:lang w:val="el-GR"/>
+        </w:rPr>
+        <w:t>για</w:t>
+      </w:r>
+      <w:r>
+        <w:rPr>
+          <w:lang w:val="el-GR"/>
+        </w:rPr>
+        <w:t xml:space="preserve"> </w:t>
+      </w:r>
+      <w:r>
+        <w:rPr>
+          <w:lang w:val="el-GR"/>
+        </w:rPr>
+        <w:t>την</w:t>
+      </w:r>
+      <w:r>
+        <w:rPr>
+          <w:lang w:val="el-GR"/>
+        </w:rPr>
+        <w:t xml:space="preserve"> </w:t>
+      </w:r>
+      <w:r>
+        <w:rPr>
+          <w:lang w:val="el-GR"/>
+        </w:rPr>
+        <w:t>υλοποίση</w:t>
+      </w:r>
+      <w:r>
+        <w:rPr>
+          <w:lang w:val="el-GR"/>
+        </w:rPr>
+        <w:t xml:space="preserve"> </w:t>
+      </w:r>
+      <w:r>
+        <w:rPr>
+          <w:lang w:val="el-GR"/>
+        </w:rPr>
+        <w:t>της</w:t>
+      </w:r>
+      <w:r>
+        <w:rPr>
+          <w:lang w:val="el-GR"/>
+        </w:rPr>
+        <w:t xml:space="preserve"> </w:t>
+      </w:r>
+      <w:r>
+        <w:t>lib</w:t>
+      </w:r>
+      <w:r>
+        <w:rPr>
+          <w:lang w:val="el-GR"/>
+        </w:rPr>
+        <w:t>.</w:t>
+      </w:r>
+      <w:proofErr w:type="spellStart"/>
+      <w:r>
+        <w:t>PytorchNNModel</w:t>
+      </w:r>
+      <w:proofErr w:type="spellEnd"/>
+      <w:r>
+        <w:rPr>
+          <w:lang w:val="el-GR"/>
+        </w:rPr>
+        <w:t xml:space="preserve"> </w:t>
+      </w:r>
+      <w:r>
+        <w:rPr>
+          <w:lang w:val="el-GR"/>
+        </w:rPr>
+        <w:t>ορίσαμε</w:t>
+      </w:r>
+      <w:r>
+        <w:rPr>
+          <w:lang w:val="el-GR"/>
+        </w:rPr>
+        <w:t xml:space="preserve"> </w:t>
+      </w:r>
+      <w:r>
+        <w:rPr>
+          <w:lang w:val="el-GR"/>
+        </w:rPr>
+        <w:t>ως</w:t>
+      </w:r>
+      <w:r>
+        <w:rPr>
+          <w:lang w:val="el-GR"/>
+        </w:rPr>
+        <w:t xml:space="preserve"> </w:t>
+      </w:r>
+      <w:r>
+        <w:t>optimizer</w:t>
+      </w:r>
+      <w:r>
+        <w:rPr>
+          <w:lang w:val="el-GR"/>
+        </w:rPr>
+        <w:t xml:space="preserve"> </w:t>
+      </w:r>
+      <w:r>
+        <w:rPr>
+          <w:lang w:val="el-GR"/>
+        </w:rPr>
+        <w:t>το</w:t>
+      </w:r>
+      <w:r>
+        <w:rPr>
+          <w:lang w:val="el-GR"/>
+        </w:rPr>
+        <w:t xml:space="preserve"> </w:t>
+      </w:r>
+      <w:r>
+        <w:t>Stochastic</w:t>
+      </w:r>
+      <w:r>
+        <w:rPr>
+          <w:lang w:val="el-GR"/>
+        </w:rPr>
+        <w:t xml:space="preserve"> </w:t>
+      </w:r>
+      <w:r>
+        <w:t>Gradient</w:t>
+      </w:r>
+      <w:r>
+        <w:rPr>
+          <w:lang w:val="el-GR"/>
+        </w:rPr>
+        <w:t xml:space="preserve"> </w:t>
+      </w:r>
+      <w:r>
+        <w:t>Descent</w:t>
+      </w:r>
+      <w:r>
+        <w:rPr>
+          <w:lang w:val="el-GR"/>
+        </w:rPr>
+        <w:t xml:space="preserve"> </w:t>
+      </w:r>
+      <w:r>
+        <w:rPr>
+          <w:lang w:val="el-GR"/>
+        </w:rPr>
+        <w:t>και</w:t>
+      </w:r>
+      <w:r>
+        <w:rPr>
+          <w:lang w:val="el-GR"/>
+        </w:rPr>
+        <w:t xml:space="preserve"> </w:t>
+      </w:r>
+      <w:r>
+        <w:t>loss</w:t>
+      </w:r>
+      <w:r>
+        <w:rPr>
+          <w:lang w:val="el-GR"/>
+        </w:rPr>
+        <w:t xml:space="preserve"> </w:t>
+      </w:r>
+      <w:r>
+        <w:t>function</w:t>
+      </w:r>
+      <w:r>
+        <w:rPr>
+          <w:lang w:val="el-GR"/>
+        </w:rPr>
+        <w:t xml:space="preserve"> </w:t>
+      </w:r>
+      <w:r>
+        <w:rPr>
+          <w:lang w:val="el-GR"/>
+        </w:rPr>
+        <w:t>την</w:t>
+      </w:r>
+      <w:r>
+        <w:rPr>
+          <w:lang w:val="el-GR"/>
+        </w:rPr>
+        <w:t xml:space="preserve"> </w:t>
+      </w:r>
+      <w:proofErr w:type="spellStart"/>
+      <w:r>
+        <w:t>nn</w:t>
+      </w:r>
+      <w:proofErr w:type="spellEnd"/>
+      <w:r>
+        <w:rPr>
+          <w:lang w:val="el-GR"/>
+        </w:rPr>
+        <w:t>.</w:t>
+      </w:r>
+      <w:proofErr w:type="spellStart"/>
+      <w:r>
+        <w:t>NLLLoss</w:t>
+      </w:r>
+      <w:proofErr w:type="spellEnd"/>
+      <w:r>
+        <w:rPr>
+          <w:lang w:val="el-GR"/>
+        </w:rPr>
+        <w:t xml:space="preserve">. </w:t>
+      </w:r>
+    </w:p>
+    <w:p>
+      <w:pPr>
+        <w:rPr>
+          <w:lang w:val="el-GR"/>
+        </w:rPr>
+      </w:pPr>
+      <w:r>
+        <w:rPr>
+          <w:lang w:val="el-GR"/>
+        </w:rPr>
+        <w:lastRenderedPageBreak/>
+        <w:t>Για</w:t>
+      </w:r>
+      <w:r>
+        <w:rPr>
+          <w:lang w:val="el-GR"/>
+        </w:rPr>
+        <w:t xml:space="preserve"> </w:t>
+      </w:r>
+      <w:r>
+        <w:rPr>
+          <w:lang w:val="el-GR"/>
+        </w:rPr>
+        <w:t>το</w:t>
+      </w:r>
+      <w:r>
+        <w:rPr>
+          <w:lang w:val="el-GR"/>
+        </w:rPr>
+        <w:t xml:space="preserve"> </w:t>
+      </w:r>
+      <w:r>
+        <w:t>training</w:t>
+      </w:r>
+      <w:r>
+        <w:rPr>
+          <w:lang w:val="el-GR"/>
+        </w:rPr>
+        <w:t xml:space="preserve"> </w:t>
+      </w:r>
+      <w:r>
+        <w:rPr>
+          <w:lang w:val="el-GR"/>
+        </w:rPr>
+        <w:t>έγιναν</w:t>
+      </w:r>
+      <w:r>
+        <w:rPr>
+          <w:lang w:val="el-GR"/>
+        </w:rPr>
+        <w:t xml:space="preserve"> </w:t>
+      </w:r>
+      <w:r>
+        <w:rPr>
+          <w:lang w:val="el-GR"/>
+        </w:rPr>
+        <w:t>τα</w:t>
+      </w:r>
+      <w:r>
+        <w:rPr>
+          <w:lang w:val="el-GR"/>
+        </w:rPr>
+        <w:t xml:space="preserve"> </w:t>
+      </w:r>
+      <w:r>
+        <w:rPr>
+          <w:lang w:val="el-GR"/>
+        </w:rPr>
+        <w:t>εξής</w:t>
+      </w:r>
+      <w:r>
+        <w:rPr>
+          <w:lang w:val="el-GR"/>
+        </w:rPr>
+        <w:t xml:space="preserve"> </w:t>
+      </w:r>
+      <w:r>
+        <w:rPr>
+          <w:lang w:val="el-GR"/>
+        </w:rPr>
+        <w:t>βήματα</w:t>
+      </w:r>
+    </w:p>
+    <w:p>
+      <w:pPr>
+        <w:pStyle w:val="ListParagraph"/>
+        <w:numPr>
+          <w:ilvl w:val="0"/>
+          <w:numId w:val="2"/>
+        </w:numPr>
+      </w:pPr>
+      <w:r>
+        <w:rPr>
+          <w:lang w:val="el-GR"/>
+        </w:rPr>
+        <w:t>Μηδενισμός παραγώγων</w:t>
+      </w:r>
+    </w:p>
+    <w:p>
+      <w:pPr>
+        <w:pStyle w:val="ListParagraph"/>
+        <w:numPr>
+          <w:ilvl w:val="0"/>
+          <w:numId w:val="2"/>
+        </w:numPr>
+        <w:rPr>
+          <w:lang w:val="el-GR"/>
+        </w:rPr>
+      </w:pPr>
+      <w:r>
+        <w:t>Forward</w:t>
+      </w:r>
+      <w:r>
+        <w:rPr>
+          <w:lang w:val="el-GR"/>
+        </w:rPr>
+        <w:t xml:space="preserve"> </w:t>
+      </w:r>
+      <w:r>
+        <w:t>pass</w:t>
+      </w:r>
+      <w:r>
+        <w:rPr>
+          <w:lang w:val="el-GR"/>
+        </w:rPr>
+        <w:t xml:space="preserve"> </w:t>
+      </w:r>
+      <w:r>
+        <w:rPr>
+          <w:lang w:val="el-GR"/>
+        </w:rPr>
+        <w:t xml:space="preserve">για υπολογισμό της εξόδου του νευρωνικού </w:t>
+      </w:r>
+    </w:p>
+    <w:p>
+      <w:pPr>
+        <w:pStyle w:val="ListParagraph"/>
+        <w:numPr>
+          <w:ilvl w:val="0"/>
+          <w:numId w:val="2"/>
+        </w:numPr>
+        <w:rPr>
+          <w:lang w:val="el-GR"/>
+        </w:rPr>
+      </w:pPr>
+      <w:r>
+        <w:rPr>
+          <w:lang w:val="el-GR"/>
+        </w:rPr>
+        <w:t xml:space="preserve">Εφαρμογή </w:t>
+      </w:r>
+      <w:r>
+        <w:t>loss</w:t>
+      </w:r>
+      <w:r>
+        <w:rPr>
+          <w:lang w:val="el-GR"/>
+        </w:rPr>
+        <w:t xml:space="preserve"> </w:t>
+      </w:r>
+      <w:r>
+        <w:t>function</w:t>
+      </w:r>
+      <w:r>
+        <w:rPr>
+          <w:lang w:val="el-GR"/>
+        </w:rPr>
+        <w:t xml:space="preserve"> </w:t>
+      </w:r>
+      <w:r>
+        <w:rPr>
+          <w:lang w:val="el-GR"/>
+        </w:rPr>
+        <w:t>ώστε να μάθουμε το σφάλμα</w:t>
+      </w:r>
+    </w:p>
+    <w:p>
+      <w:pPr>
+        <w:pStyle w:val="ListParagraph"/>
+        <w:numPr>
+          <w:ilvl w:val="0"/>
+          <w:numId w:val="2"/>
+        </w:numPr>
+        <w:rPr>
+          <w:lang w:val="el-GR"/>
+        </w:rPr>
+      </w:pPr>
+      <w:r>
+        <w:rPr>
+          <w:lang w:val="el-GR"/>
+        </w:rPr>
+        <w:t xml:space="preserve">Υπολογισμός όλων των παραγώγων με χρήση της </w:t>
+      </w:r>
+      <w:r>
+        <w:t>backwards</w:t>
+      </w:r>
+    </w:p>
+    <w:p>
+      <w:pPr>
+        <w:pStyle w:val="ListParagraph"/>
+        <w:numPr>
+          <w:ilvl w:val="0"/>
+          <w:numId w:val="2"/>
+        </w:numPr>
+        <w:rPr>
+          <w:lang w:val="el-GR"/>
+        </w:rPr>
+      </w:pPr>
+      <w:r>
+        <w:rPr>
+          <w:lang w:val="el-GR"/>
+        </w:rPr>
+        <w:t xml:space="preserve">Προσαρμογή των βαρών με βάση τον </w:t>
+      </w:r>
+      <w:r>
+        <w:t>optimizer</w:t>
+      </w:r>
+    </w:p>
+    <w:p>
+      <w:pPr>
+        <w:rPr>
+          <w:lang w:val="el-GR"/>
+        </w:rPr>
+      </w:pPr>
+      <w:r>
+        <w:rPr>
+          <w:lang w:val="el-GR"/>
+        </w:rPr>
+        <w:t xml:space="preserve"> </w:t>
+      </w:r>
+      <w:r>
+        <w:rPr>
+          <w:lang w:val="el-GR"/>
+        </w:rPr>
+        <w:t xml:space="preserve">Τα </w:t>
+      </w:r>
+      <w:r>
+        <w:t>predictions</w:t>
+      </w:r>
+      <w:r>
+        <w:rPr>
+          <w:lang w:val="el-GR"/>
+        </w:rPr>
+        <w:t xml:space="preserve"> </w:t>
+      </w:r>
+      <w:r>
+        <w:rPr>
+          <w:lang w:val="el-GR"/>
+        </w:rPr>
+        <w:t>υπολογίστηκαν όπως και στις προηγούμενες κλάσεις με τη μόνη διαφορά ότι πρώτα απενεργοποιήθηκε η λειτουργία υπολογισμού των παραγώγων για επιτάχυνση της διαδικασίας, εφόσον αυτές δεν μας χρειάζονταν πια.</w:t>
+      </w:r>
+    </w:p>
+    <w:p>
+      <w:pPr>
+        <w:rPr>
+          <w:lang w:val="el-GR"/>
+        </w:rPr>
+      </w:pPr>
+      <w:r>
+        <w:rPr>
+          <w:lang w:val="el-GR"/>
+        </w:rPr>
+        <w:t xml:space="preserve">Για το </w:t>
+      </w:r>
+      <w:r>
+        <w:t>training</w:t>
+      </w:r>
+      <w:r>
+        <w:rPr>
+          <w:lang w:val="el-GR"/>
+        </w:rPr>
+        <w:t xml:space="preserve"> </w:t>
+      </w:r>
+      <w:r>
+        <w:rPr>
+          <w:lang w:val="el-GR"/>
+        </w:rPr>
+        <w:t xml:space="preserve">του δικτύου χρησιμοποιήθηκαν 20 </w:t>
+      </w:r>
+      <w:r>
+        <w:t>epochs</w:t>
+      </w:r>
+      <w:r>
+        <w:rPr>
+          <w:lang w:val="el-GR"/>
+        </w:rPr>
+        <w:t xml:space="preserve">, </w:t>
+      </w:r>
+      <w:r>
+        <w:rPr>
+          <w:lang w:val="el-GR"/>
+        </w:rPr>
+        <w:t xml:space="preserve">και </w:t>
+      </w:r>
+      <w:r>
+        <w:t>learning</w:t>
+      </w:r>
+      <w:r>
+        <w:rPr>
+          <w:lang w:val="el-GR"/>
+        </w:rPr>
+        <w:t xml:space="preserve"> </w:t>
+      </w:r>
+      <w:r>
+        <w:t>rate</w:t>
+      </w:r>
+      <w:r>
+        <w:rPr>
+          <w:lang w:val="el-GR"/>
+        </w:rPr>
+        <w:t xml:space="preserve"> </w:t>
+      </w:r>
+      <w:r>
+        <w:rPr>
+          <w:lang w:val="el-GR"/>
+        </w:rPr>
+        <w:t xml:space="preserve">0.01. </w:t>
+      </w:r>
+      <w:r>
+        <w:rPr>
+          <w:lang w:val="el-GR"/>
+        </w:rPr>
+        <w:t xml:space="preserve">Η αξιολόγηση έγινε για κάποιες διαφορετικές επιλογές των </w:t>
+      </w:r>
+      <w:r>
+        <w:t>layers</w:t>
+      </w:r>
+      <w:r>
+        <w:rPr>
+          <w:lang w:val="el-GR"/>
+        </w:rPr>
+        <w:t xml:space="preserve"> </w:t>
+      </w:r>
+      <w:r>
+        <w:rPr>
+          <w:lang w:val="el-GR"/>
+        </w:rPr>
+        <w:t>όπως φαίνεται παρακάτω</w:t>
+      </w:r>
+    </w:p>
+    <w:p>
+      <w:pPr>
+        <w:jc w:val="center"/>
+      </w:pPr>
+      <w:r>
+        <w:rPr>
+          <w:lang w:val="el-GR"/>
+        </w:rPr>
+        <w:drawing>
+          <wp:inline distT="0" distB="0" distL="0" distR="0" wp14:anchorId="602B56E9" wp14:editId="4FB45DA5">
+            <wp:extent cx="5486400" cy="1101090"/>
+            <wp:effectExtent l="0" t="0" r="0" b="3810"/>
+            <wp:docPr id="8" name="Picture 8"/>
+            <wp:cNvGraphicFramePr>
+              <a:graphicFrameLocks xmlns:a="http://schemas.openxmlformats.org/drawingml/2006/main" noChangeAspect="1"/>
+            </wp:cNvGraphicFramePr>
+            <a:graphic xmlns:a="http://schemas.openxmlformats.org/drawingml/2006/main">
+              <a:graphicData uri="http://schemas.openxmlformats.org/drawingml/2006/picture">
+                <pic:pic xmlns:pic="http://schemas.openxmlformats.org/drawingml/2006/picture">
+                  <pic:nvPicPr>
+                    <pic:cNvPr id="0" name=""/>
+                    <pic:cNvPicPr/>
+                  </pic:nvPicPr>
+                  <pic:blipFill>
+                    <a:blip r:embed="rId14"/>
+                    <a:stretch>
+                      <a:fillRect/>
+                    </a:stretch>
+                  </pic:blipFill>
+                  <pic:spPr>
+                    <a:xfrm>
+                      <a:off x="0" y="0"/>
+                      <a:ext cx="5486400" cy="1101090"/>
+                    </a:xfrm>
+                    <a:prstGeom prst="rect">
+                      <a:avLst/>
+                    </a:prstGeom>
+                  </pic:spPr>
+                </pic:pic>
+              </a:graphicData>
+            </a:graphic>
+          </wp:inline>
+        </w:drawing>
+      </w:r>
+    </w:p>
+    <w:p>
+      <w:bookmarkStart w:id="0" w:name="_GoBack"/>
+      <w:bookmarkEnd w:id="0"/>
     </w:p>
     <w:sectPr>
       <w:pgSz w:w="12240" w:h="15840"/>
@@ -2383,6 +3463,92 @@
 <file path=word/numbering.xml><?xml version="1.0" encoding="utf-8"?>
 <w:numbering xmlns:wpc="http://schemas.microsoft.com/office/word/2010/wordprocessingCanvas" xmlns:mc="http://schemas.openxmlformats.org/markup-compatibility/2006" xmlns:o="urn:schemas-microsoft-com:office:office" xmlns:r="http://schemas.openxmlformats.org/officeDocument/2006/relationships" xmlns:m="http://schemas.openxmlformats.org/officeDocument/2006/math" xmlns:v="urn:schemas-microsoft-com:vml" xmlns:wp14="http://schemas.microsoft.com/office/word/2010/wordprocessingDrawing" xmlns:wp="http://schemas.openxmlformats.org/drawingml/2006/wordprocessingDrawing" xmlns:w10="urn:schemas-microsoft-com:office:word" xmlns:w="http://schemas.openxmlformats.org/wordprocessingml/2006/main" xmlns:w14="http://schemas.microsoft.com/office/word/2010/wordml" xmlns:wpg="http://schemas.microsoft.com/office/word/2010/wordprocessingGroup" xmlns:wpi="http://schemas.microsoft.com/office/word/2010/wordprocessingInk" xmlns:wne="http://schemas.microsoft.com/office/word/2006/wordml" xmlns:wps="http://schemas.microsoft.com/office/word/2010/wordprocessingShape" mc:Ignorable="w14 wp14">
   <w:abstractNum w:abstractNumId="0">
+    <w:nsid w:val="4000076D"/>
+    <w:multiLevelType w:val="hybridMultilevel"/>
+    <w:tmpl w:val="295E48A0"/>
+    <w:lvl w:ilvl="0" w:tplc="0409000F">
+      <w:start w:val="1"/>
+      <w:numFmt w:val="decimal"/>
+      <w:lvlText w:val="%1."/>
+      <w:lvlJc w:val="left"/>
+      <w:pPr>
+        <w:ind w:left="720" w:hanging="360"/>
+      </w:pPr>
+    </w:lvl>
+    <w:lvl w:ilvl="1" w:tplc="04090019" w:tentative="1">
+      <w:start w:val="1"/>
+      <w:numFmt w:val="lowerLetter"/>
+      <w:lvlText w:val="%2."/>
+      <w:lvlJc w:val="left"/>
+      <w:pPr>
+        <w:ind w:left="1440" w:hanging="360"/>
+      </w:pPr>
+    </w:lvl>
+    <w:lvl w:ilvl="2" w:tplc="0409001B" w:tentative="1">
+      <w:start w:val="1"/>
+      <w:numFmt w:val="lowerRoman"/>
+      <w:lvlText w:val="%3."/>
+      <w:lvlJc w:val="right"/>
+      <w:pPr>
+        <w:ind w:left="2160" w:hanging="180"/>
+      </w:pPr>
+    </w:lvl>
+    <w:lvl w:ilvl="3" w:tplc="0409000F" w:tentative="1">
+      <w:start w:val="1"/>
+      <w:numFmt w:val="decimal"/>
+      <w:lvlText w:val="%4."/>
+      <w:lvlJc w:val="left"/>
+      <w:pPr>
+        <w:ind w:left="2880" w:hanging="360"/>
+      </w:pPr>
+    </w:lvl>
+    <w:lvl w:ilvl="4" w:tplc="04090019" w:tentative="1">
+      <w:start w:val="1"/>
+      <w:numFmt w:val="lowerLetter"/>
+      <w:lvlText w:val="%5."/>
+      <w:lvlJc w:val="left"/>
+      <w:pPr>
+        <w:ind w:left="3600" w:hanging="360"/>
+      </w:pPr>
+    </w:lvl>
+    <w:lvl w:ilvl="5" w:tplc="0409001B" w:tentative="1">
+      <w:start w:val="1"/>
+      <w:numFmt w:val="lowerRoman"/>
+      <w:lvlText w:val="%6."/>
+      <w:lvlJc w:val="right"/>
+      <w:pPr>
+        <w:ind w:left="4320" w:hanging="180"/>
+      </w:pPr>
+    </w:lvl>
+    <w:lvl w:ilvl="6" w:tplc="0409000F" w:tentative="1">
+      <w:start w:val="1"/>
+      <w:numFmt w:val="decimal"/>
+      <w:lvlText w:val="%7."/>
+      <w:lvlJc w:val="left"/>
+      <w:pPr>
+        <w:ind w:left="5040" w:hanging="360"/>
+      </w:pPr>
+    </w:lvl>
+    <w:lvl w:ilvl="7" w:tplc="04090019" w:tentative="1">
+      <w:start w:val="1"/>
+      <w:numFmt w:val="lowerLetter"/>
+      <w:lvlText w:val="%8."/>
+      <w:lvlJc w:val="left"/>
+      <w:pPr>
+        <w:ind w:left="5760" w:hanging="360"/>
+      </w:pPr>
+    </w:lvl>
+    <w:lvl w:ilvl="8" w:tplc="0409001B" w:tentative="1">
+      <w:start w:val="1"/>
+      <w:numFmt w:val="lowerRoman"/>
+      <w:lvlText w:val="%9."/>
+      <w:lvlJc w:val="right"/>
+      <w:pPr>
+        <w:ind w:left="6480" w:hanging="180"/>
+      </w:pPr>
+    </w:lvl>
+  </w:abstractNum>
+  <w:abstractNum w:abstractNumId="1">
     <w:nsid w:val="68154C64"/>
     <w:multiLevelType w:val="hybridMultilevel"/>
     <w:tmpl w:val="A32A0CD6"/>
@@ -2496,6 +3662,9 @@
     </w:lvl>
   </w:abstractNum>
   <w:num w:numId="1">
+    <w:abstractNumId w:val="1"/>
+  </w:num>
+  <w:num w:numId="2">
     <w:abstractNumId w:val="0"/>
   </w:num>
 </w:numbering>

</xml_diff>